<commit_message>
added remaining documentation, plus updates
</commit_message>
<xml_diff>
--- a/documentation/Software Requirements Specification.docx
+++ b/documentation/Software Requirements Specification.docx
@@ -168,7 +168,7 @@
           <w:szCs w:val="48"/>
           <w:rtl w:val="0"/>
         </w:rPr>
-        <w:t xml:space="preserve">Version 1.0</w:t>
+        <w:t xml:space="preserve">Version 1.1</w:t>
       </w:r>
       <w:r>
         <w:rPr>
@@ -198,7 +198,7 @@
           <w:szCs w:val="48"/>
           <w:rtl w:val="0"/>
         </w:rPr>
-        <w:t xml:space="preserve">10/4/2015</w:t>
+        <w:t xml:space="preserve">10/19/2015</w:t>
       </w:r>
       <w:r>
         <w:rPr>
@@ -829,15 +829,8 @@
               <w:rPr>
                 <w:rtl w:val="0"/>
               </w:rPr>
+              <w:t xml:space="preserve">10/19/2015</w:t>
             </w:r>
-          </w:p>
-        </w:tc>
-        <w:tc>
-          <w:tcPr/>
-          <w:p>
-            <w:pPr>
-              <w:contextualSpacing w:val="0"/>
-            </w:pPr>
             <w:r>
               <w:rPr>
                 <w:rtl w:val="0"/>
@@ -855,6 +848,12 @@
               <w:rPr>
                 <w:rtl w:val="0"/>
               </w:rPr>
+              <w:t xml:space="preserve">Version 1.1</w:t>
+            </w:r>
+            <w:r>
+              <w:rPr>
+                <w:rtl w:val="0"/>
+              </w:rPr>
             </w:r>
           </w:p>
         </w:tc>
@@ -864,6 +863,31 @@
             <w:pPr>
               <w:contextualSpacing w:val="0"/>
             </w:pPr>
+            <w:r>
+              <w:rPr>
+                <w:rtl w:val="0"/>
+              </w:rPr>
+              <w:t xml:space="preserve">Justis, Josh</w:t>
+            </w:r>
+            <w:r>
+              <w:rPr>
+                <w:rtl w:val="0"/>
+              </w:rPr>
+            </w:r>
+          </w:p>
+        </w:tc>
+        <w:tc>
+          <w:tcPr/>
+          <w:p>
+            <w:pPr>
+              <w:contextualSpacing w:val="0"/>
+            </w:pPr>
+            <w:r>
+              <w:rPr>
+                <w:rtl w:val="0"/>
+              </w:rPr>
+              <w:t xml:space="preserve">Small changes, updated DFD</w:t>
+            </w:r>
             <w:r>
               <w:rPr>
                 <w:rtl w:val="0"/>
@@ -3358,7 +3382,7 @@
         <w:rPr>
           <w:rtl w:val="0"/>
         </w:rPr>
-        <w:t xml:space="preserve">Just above the controls overlay at the bottom of the screen the user will see a black playback timeline overlay, centered horizontally. The playback timeline overlay will consist of a bar and a position marker. The the position marker will be placed according to the user’s position in the timeline. The portion of the bar to the left of the position marker will be colored red, while the rest of the bar will be black. When the timeline passes the date of a new poll, there will be a flash to indicate the new poll data.</w:t>
+        <w:t xml:space="preserve">Just above the controls overlay at the bottom of the screen the user will see a black playback timeline overlay, centered horizontally. The playback timeline overlay will consist of a bar and a position marker. The position marker will be placed according to the user’s position in the timeline. The portion of the bar to the left of the position marker will be colored red, while the rest of the bar will be black. When the timeline passes the date of a new poll, there will be a flash to indicate the new poll data.</w:t>
       </w:r>
     </w:p>
     <w:p>
@@ -4355,12 +4379,12 @@
           <wp:inline distB="114300" distT="114300" distL="114300" distR="114300">
             <wp:extent cx="5943600" cy="3759200"/>
             <wp:effectExtent b="0" l="0" r="0" t="0"/>
-            <wp:docPr descr="Map Control Scheme v1.png" id="1" name="image03.png"/>
+            <wp:docPr descr="Map Control Scheme v1.png" id="1" name="image02.png"/>
             <a:graphic>
               <a:graphicData uri="http://schemas.openxmlformats.org/drawingml/2006/picture">
                 <pic:pic>
                   <pic:nvPicPr>
-                    <pic:cNvPr descr="Map Control Scheme v1.png" id="0" name="image03.png"/>
+                    <pic:cNvPr descr="Map Control Scheme v1.png" id="0" name="image02.png"/>
                     <pic:cNvPicPr preferRelativeResize="0"/>
                   </pic:nvPicPr>
                   <pic:blipFill>
@@ -5167,7 +5191,7 @@
         <w:rPr>
           <w:rtl w:val="0"/>
         </w:rPr>
-        <w:t xml:space="preserve">The program should be able to run at a minimum of 40 frames per second on the Oculus Rift.</w:t>
+        <w:t xml:space="preserve">The program should be able to run at a minimum of 40 frames per second on the Oculus Rift. The maximum time the program will take to load is 4 seconds.</w:t>
       </w:r>
     </w:p>
     <w:p>
@@ -5986,14 +6010,14 @@
       <w:r>
         <w:drawing>
           <wp:inline distB="114300" distT="114300" distL="114300" distR="114300">
-            <wp:extent cx="5943600" cy="3314700"/>
+            <wp:extent cx="5943600" cy="3695700"/>
             <wp:effectExtent b="0" l="0" r="0" t="0"/>
-            <wp:docPr descr="data_flow_diagram.png" id="2" name="image04.png"/>
+            <wp:docPr descr="data_flow_diagram.png" id="2" name="image03.png"/>
             <a:graphic>
               <a:graphicData uri="http://schemas.openxmlformats.org/drawingml/2006/picture">
                 <pic:pic>
                   <pic:nvPicPr>
-                    <pic:cNvPr descr="data_flow_diagram.png" id="0" name="image04.png"/>
+                    <pic:cNvPr descr="data_flow_diagram.png" id="0" name="image03.png"/>
                     <pic:cNvPicPr preferRelativeResize="0"/>
                   </pic:nvPicPr>
                   <pic:blipFill>
@@ -6006,7 +6030,7 @@
                   <pic:spPr>
                     <a:xfrm>
                       <a:off x="0" y="0"/>
-                      <a:ext cx="5943600" cy="3314700"/>
+                      <a:ext cx="5943600" cy="3695700"/>
                     </a:xfrm>
                     <a:prstGeom prst="rect"/>
                     <a:ln/>

</xml_diff>